<commit_message>
V 2.1.1-2 (update 2)
Logo Update on Cover Page
</commit_message>
<xml_diff>
--- a/docs/Project Plan/V2.1.1-1 Project Management Plan.docx
+++ b/docs/Project Plan/V2.1.1-1 Project Management Plan.docx
@@ -1,6 +1,6 @@
 
 <file path=word/document.xml><?xml version="1.0" encoding="utf-8"?>
-<w:document xmlns:wpc="http://schemas.microsoft.com/office/word/2010/wordprocessingCanvas" xmlns:cx="http://schemas.microsoft.com/office/drawing/2014/chartex" xmlns:cx1="http://schemas.microsoft.com/office/drawing/2015/9/8/chartex" xmlns:cx2="http://schemas.microsoft.com/office/drawing/2015/10/21/chartex" xmlns:cx3="http://schemas.microsoft.com/office/drawing/2016/5/9/chartex" xmlns:cx4="http://schemas.microsoft.com/office/drawing/2016/5/10/chartex" xmlns:cx5="http://schemas.microsoft.com/office/drawing/2016/5/11/chartex" xmlns:cx6="http://schemas.microsoft.com/office/drawing/2016/5/12/chartex" xmlns:cx7="http://schemas.microsoft.com/office/drawing/2016/5/13/chartex" xmlns:cx8="http://schemas.microsoft.com/office/drawing/2016/5/14/chartex" xmlns:mc="http://schemas.openxmlformats.org/markup-compatibility/2006" xmlns:aink="http://schemas.microsoft.com/office/drawing/2016/ink" xmlns:am3d="http://schemas.microsoft.com/office/drawing/2017/model3d" xmlns:o="urn:schemas-microsoft-com:office:office" xmlns:r="http://schemas.openxmlformats.org/officeDocument/2006/relationships" xmlns:m="http://schemas.openxmlformats.org/officeDocument/2006/math" xmlns:v="urn:schemas-microsoft-com:vml" xmlns:wp14="http://schemas.microsoft.com/office/word/2010/wordprocessingDrawing" xmlns:wp="http://schemas.openxmlformats.org/drawingml/2006/wordprocessingDrawing" xmlns:w10="urn:schemas-microsoft-com:office:word" xmlns:w="http://schemas.openxmlformats.org/wordprocessingml/2006/main" xmlns:w14="http://schemas.microsoft.com/office/word/2010/wordml" xmlns:w15="http://schemas.microsoft.com/office/word/2012/wordml" xmlns:w16cex="http://schemas.microsoft.com/office/word/2018/wordml/cex" xmlns:w16cid="http://schemas.microsoft.com/office/word/2016/wordml/cid" xmlns:w16="http://schemas.microsoft.com/office/word/2018/wordml" xmlns:w16sdtdh="http://schemas.microsoft.com/office/word/2020/wordml/sdtdatahash" xmlns:w16se="http://schemas.microsoft.com/office/word/2015/wordml/symex" xmlns:wpg="http://schemas.microsoft.com/office/word/2010/wordprocessingGroup" xmlns:wpi="http://schemas.microsoft.com/office/word/2010/wordprocessingInk" xmlns:wne="http://schemas.microsoft.com/office/word/2006/wordml" xmlns:wps="http://schemas.microsoft.com/office/word/2010/wordprocessingShape" mc:Ignorable="w14 w15 w16se w16cid w16 w16cex w16sdtdh wp14">
+<w:document xmlns:wpc="http://schemas.microsoft.com/office/word/2010/wordprocessingCanvas" xmlns:cx="http://schemas.microsoft.com/office/drawing/2014/chartex" xmlns:cx1="http://schemas.microsoft.com/office/drawing/2015/9/8/chartex" xmlns:cx2="http://schemas.microsoft.com/office/drawing/2015/10/21/chartex" xmlns:cx3="http://schemas.microsoft.com/office/drawing/2016/5/9/chartex" xmlns:cx4="http://schemas.microsoft.com/office/drawing/2016/5/10/chartex" xmlns:cx5="http://schemas.microsoft.com/office/drawing/2016/5/11/chartex" xmlns:cx6="http://schemas.microsoft.com/office/drawing/2016/5/12/chartex" xmlns:cx7="http://schemas.microsoft.com/office/drawing/2016/5/13/chartex" xmlns:cx8="http://schemas.microsoft.com/office/drawing/2016/5/14/chartex" xmlns:mc="http://schemas.openxmlformats.org/markup-compatibility/2006" xmlns:aink="http://schemas.microsoft.com/office/drawing/2016/ink" xmlns:am3d="http://schemas.microsoft.com/office/drawing/2017/model3d" xmlns:o="urn:schemas-microsoft-com:office:office" xmlns:oel="http://schemas.microsoft.com/office/2019/extlst" xmlns:r="http://schemas.openxmlformats.org/officeDocument/2006/relationships" xmlns:m="http://schemas.openxmlformats.org/officeDocument/2006/math" xmlns:v="urn:schemas-microsoft-com:vml" xmlns:wp14="http://schemas.microsoft.com/office/word/2010/wordprocessingDrawing" xmlns:wp="http://schemas.openxmlformats.org/drawingml/2006/wordprocessingDrawing" xmlns:w10="urn:schemas-microsoft-com:office:word" xmlns:w="http://schemas.openxmlformats.org/wordprocessingml/2006/main" xmlns:w14="http://schemas.microsoft.com/office/word/2010/wordml" xmlns:w15="http://schemas.microsoft.com/office/word/2012/wordml" xmlns:w16cex="http://schemas.microsoft.com/office/word/2018/wordml/cex" xmlns:w16cid="http://schemas.microsoft.com/office/word/2016/wordml/cid" xmlns:w16="http://schemas.microsoft.com/office/word/2018/wordml" xmlns:w16sdtdh="http://schemas.microsoft.com/office/word/2020/wordml/sdtdatahash" xmlns:w16se="http://schemas.microsoft.com/office/word/2015/wordml/symex" xmlns:wpg="http://schemas.microsoft.com/office/word/2010/wordprocessingGroup" xmlns:wpi="http://schemas.microsoft.com/office/word/2010/wordprocessingInk" xmlns:wne="http://schemas.microsoft.com/office/word/2006/wordml" xmlns:wps="http://schemas.microsoft.com/office/word/2010/wordprocessingShape" mc:Ignorable="w14 w15 w16se w16cid w16 w16cex w16sdtdh wp14">
   <w:body>
     <w:p>
       <w:pPr>
@@ -63,7 +63,7 @@
           <w:noProof/>
         </w:rPr>
         <w:drawing>
-          <wp:anchor distT="0" distB="0" distL="114300" distR="114300" simplePos="0" relativeHeight="251659264" behindDoc="0" locked="0" layoutInCell="1" allowOverlap="1" wp14:anchorId="7F0EE191" wp14:editId="78F07CAC">
+          <wp:anchor distT="0" distB="0" distL="114300" distR="114300" simplePos="0" relativeHeight="251659264" behindDoc="0" locked="0" layoutInCell="1" allowOverlap="1" wp14:anchorId="7F0EE191" wp14:editId="570C6981">
             <wp:simplePos x="0" y="0"/>
             <wp:positionH relativeFrom="margin">
               <wp:posOffset>3601091</wp:posOffset>
@@ -391,6 +391,12 @@
           <w:sz w:val="28"/>
         </w:rPr>
         <w:t>(Group #3):</w:t>
+      </w:r>
+      <w:r>
+        <w:rPr>
+          <w:noProof/>
+        </w:rPr>
+        <w:t xml:space="preserve"> </w:t>
       </w:r>
     </w:p>
     <w:p>
@@ -16825,7 +16831,6 @@
       <w:bookmarkEnd w:id="41"/>
     </w:p>
     <w:p/>
-    <w:bookmarkStart w:id="42" w:name="_Toc98089442"/>
     <w:p>
       <w:pPr>
         <w:pStyle w:val="Heading2"/>
@@ -16838,6 +16843,7 @@
           <w:szCs w:val="28"/>
         </w:rPr>
       </w:pPr>
+      <w:bookmarkStart w:id="42" w:name="_Toc98089442"/>
       <w:r>
         <w:rPr>
           <w:noProof/>
@@ -17988,7 +17994,7 @@
           <w:szCs w:val="28"/>
         </w:rPr>
       </w:pPr>
-      <w:bookmarkStart w:id="44" w:name="_Toc98089443"/>
+      <w:bookmarkStart w:id="45" w:name="_Toc98089443"/>
       <w:r>
         <w:rPr>
           <w:sz w:val="28"/>
@@ -17996,7 +18002,7 @@
         </w:rPr>
         <w:t>Milestones</w:t>
       </w:r>
-      <w:bookmarkEnd w:id="44"/>
+      <w:bookmarkEnd w:id="45"/>
     </w:p>
     <w:p/>
     <w:p>
@@ -18084,7 +18090,7 @@
         </w:rPr>
         <w:t xml:space="preserve">     </w:t>
       </w:r>
-      <w:bookmarkStart w:id="45" w:name="_Toc101039639"/>
+      <w:bookmarkStart w:id="46" w:name="_Toc101039639"/>
       <w:r>
         <w:rPr>
           <w:color w:val="0070C0"/>
@@ -18191,7 +18197,7 @@
         </w:rPr>
         <w:t>together with the goals for each division</w:t>
       </w:r>
-      <w:bookmarkEnd w:id="45"/>
+      <w:bookmarkEnd w:id="46"/>
     </w:p>
     <w:tbl>
       <w:tblPr>
@@ -19630,12 +19636,12 @@
           <w:numId w:val="2"/>
         </w:numPr>
       </w:pPr>
-      <w:bookmarkStart w:id="46" w:name="_Toc98089444"/>
+      <w:bookmarkStart w:id="47" w:name="_Toc98089444"/>
       <w:r>
         <w:lastRenderedPageBreak/>
         <w:t>Risk Management</w:t>
       </w:r>
-      <w:bookmarkEnd w:id="46"/>
+      <w:bookmarkEnd w:id="47"/>
     </w:p>
     <w:tbl>
       <w:tblPr>
@@ -21448,7 +21454,7 @@
           <w:color w:val="0070C0"/>
         </w:rPr>
       </w:pPr>
-      <w:bookmarkStart w:id="47" w:name="_Toc101039640"/>
+      <w:bookmarkStart w:id="48" w:name="_Toc101039640"/>
       <w:r>
         <w:rPr>
           <w:color w:val="0070C0"/>
@@ -21549,7 +21555,7 @@
         </w:rPr>
         <w:t>s to mitigate the effects of them</w:t>
       </w:r>
-      <w:bookmarkEnd w:id="47"/>
+      <w:bookmarkEnd w:id="48"/>
     </w:p>
     <w:p/>
     <w:p>
@@ -21561,12 +21567,12 @@
           <w:numId w:val="2"/>
         </w:numPr>
       </w:pPr>
-      <w:bookmarkStart w:id="48" w:name="_Toc98089445"/>
+      <w:bookmarkStart w:id="49" w:name="_Toc98089445"/>
       <w:r>
         <w:lastRenderedPageBreak/>
         <w:t>Configuration Management</w:t>
       </w:r>
-      <w:bookmarkEnd w:id="48"/>
+      <w:bookmarkEnd w:id="49"/>
     </w:p>
     <w:p/>
     <w:p>
@@ -21591,8 +21597,8 @@
           <w:lang w:val="en-US"/>
         </w:rPr>
       </w:pPr>
-      <w:bookmarkStart w:id="49" w:name="_Toc97559725"/>
-      <w:bookmarkStart w:id="50" w:name="_Toc98089446"/>
+      <w:bookmarkStart w:id="50" w:name="_Toc97559725"/>
+      <w:bookmarkStart w:id="51" w:name="_Toc98089446"/>
       <w:r>
         <w:rPr>
           <w:rFonts w:ascii="Times New Roman" w:eastAsia="Times New Roman" w:hAnsi="Times New Roman"/>
@@ -21605,8 +21611,8 @@
         </w:rPr>
         <w:t>Task Management Strategy</w:t>
       </w:r>
-      <w:bookmarkEnd w:id="49"/>
       <w:bookmarkEnd w:id="50"/>
+      <w:bookmarkEnd w:id="51"/>
     </w:p>
     <w:p>
       <w:pPr>
@@ -22325,8 +22331,8 @@
           <w:lang w:val="en-US"/>
         </w:rPr>
       </w:pPr>
-      <w:bookmarkStart w:id="51" w:name="_Toc97559726"/>
-      <w:bookmarkStart w:id="52" w:name="_Toc98089447"/>
+      <w:bookmarkStart w:id="52" w:name="_Toc97559726"/>
+      <w:bookmarkStart w:id="53" w:name="_Toc98089447"/>
       <w:r>
         <w:rPr>
           <w:rFonts w:ascii="Times New Roman" w:eastAsia="Times New Roman" w:hAnsi="Times New Roman"/>
@@ -22363,8 +22369,8 @@
         </w:rPr>
         <w:t>System Merging Strategy</w:t>
       </w:r>
-      <w:bookmarkEnd w:id="51"/>
       <w:bookmarkEnd w:id="52"/>
+      <w:bookmarkEnd w:id="53"/>
     </w:p>
     <w:p>
       <w:pPr>
@@ -22683,8 +22689,8 @@
           <w:lang w:val="en-US"/>
         </w:rPr>
       </w:pPr>
-      <w:bookmarkStart w:id="53" w:name="_Toc97559727"/>
-      <w:bookmarkStart w:id="54" w:name="_Toc98089448"/>
+      <w:bookmarkStart w:id="54" w:name="_Toc97559727"/>
+      <w:bookmarkStart w:id="55" w:name="_Toc98089448"/>
       <w:r>
         <w:rPr>
           <w:rFonts w:ascii="Times New Roman" w:eastAsia="Times New Roman" w:hAnsi="Times New Roman"/>
@@ -22733,8 +22739,8 @@
         </w:rPr>
         <w:t>Testing Strategies</w:t>
       </w:r>
-      <w:bookmarkEnd w:id="53"/>
       <w:bookmarkEnd w:id="54"/>
+      <w:bookmarkEnd w:id="55"/>
     </w:p>
     <w:p>
       <w:pPr>
@@ -23108,16 +23114,16 @@
           <w:lang w:val="en-US"/>
         </w:rPr>
       </w:pPr>
-      <w:bookmarkStart w:id="55" w:name="_Toc97559728"/>
-      <w:bookmarkStart w:id="56" w:name="_Toc98089449"/>
+      <w:bookmarkStart w:id="56" w:name="_Toc97559728"/>
+      <w:bookmarkStart w:id="57" w:name="_Toc98089449"/>
       <w:r>
         <w:rPr>
           <w:lang w:val="en-US"/>
         </w:rPr>
         <w:t>Reference</w:t>
       </w:r>
-      <w:bookmarkEnd w:id="55"/>
       <w:bookmarkEnd w:id="56"/>
+      <w:bookmarkEnd w:id="57"/>
     </w:p>
     <w:p>
       <w:pPr>
@@ -23139,9 +23145,9 @@
           <w:lang w:val="en-US"/>
         </w:rPr>
       </w:pPr>
-      <w:bookmarkStart w:id="57" w:name="_Toc97555449"/>
-      <w:bookmarkStart w:id="58" w:name="_Toc97559729"/>
-      <w:bookmarkStart w:id="59" w:name="_Toc98089450"/>
+      <w:bookmarkStart w:id="58" w:name="_Toc97555449"/>
+      <w:bookmarkStart w:id="59" w:name="_Toc97559729"/>
+      <w:bookmarkStart w:id="60" w:name="_Toc98089450"/>
       <w:r>
         <w:rPr>
           <w:rFonts w:ascii="Times New Roman" w:eastAsia="Times New Roman" w:hAnsi="Times New Roman"/>
@@ -23151,9 +23157,9 @@
         </w:rPr>
         <w:t>Airios Webpage</w:t>
       </w:r>
-      <w:bookmarkEnd w:id="57"/>
       <w:bookmarkEnd w:id="58"/>
       <w:bookmarkEnd w:id="59"/>
+      <w:bookmarkEnd w:id="60"/>
     </w:p>
     <w:p>
       <w:pPr>
@@ -23176,9 +23182,9 @@
           <w:lang w:val="en-US"/>
         </w:rPr>
       </w:pPr>
-      <w:bookmarkStart w:id="60" w:name="_Toc97555450"/>
-      <w:bookmarkStart w:id="61" w:name="_Toc97559730"/>
-      <w:bookmarkStart w:id="62" w:name="_Toc98089451"/>
+      <w:bookmarkStart w:id="61" w:name="_Toc97555450"/>
+      <w:bookmarkStart w:id="62" w:name="_Toc97559730"/>
+      <w:bookmarkStart w:id="63" w:name="_Toc98089451"/>
       <w:r>
         <w:rPr>
           <w:rFonts w:ascii="Times New Roman" w:eastAsia="Times New Roman" w:hAnsi="Times New Roman"/>
@@ -23190,9 +23196,9 @@
         </w:rPr>
         <w:t>https://www.airios.eu/</w:t>
       </w:r>
-      <w:bookmarkEnd w:id="60"/>
       <w:bookmarkEnd w:id="61"/>
       <w:bookmarkEnd w:id="62"/>
+      <w:bookmarkEnd w:id="63"/>
     </w:p>
     <w:p>
       <w:pPr>
@@ -23212,7 +23218,7 @@
           <w:lang w:val="en-US"/>
         </w:rPr>
       </w:pPr>
-      <w:bookmarkStart w:id="63" w:name="_Toc98089452"/>
+      <w:bookmarkStart w:id="64" w:name="_Toc98089452"/>
       <w:r>
         <w:rPr>
           <w:rFonts w:ascii="Times New Roman" w:eastAsia="Times New Roman" w:hAnsi="Times New Roman"/>
@@ -23231,7 +23237,7 @@
         </w:rPr>
         <w:t xml:space="preserve"> &amp; Smartsheet Webpage</w:t>
       </w:r>
-      <w:bookmarkEnd w:id="63"/>
+      <w:bookmarkEnd w:id="64"/>
     </w:p>
     <w:p>
       <w:pPr>
@@ -23252,7 +23258,7 @@
         </w:rPr>
       </w:pPr>
       <w:hyperlink r:id="rId21" w:history="1">
-        <w:bookmarkStart w:id="64" w:name="_Toc98089453"/>
+        <w:bookmarkStart w:id="65" w:name="_Toc98089453"/>
         <w:r>
           <w:rPr>
             <w:rStyle w:val="Hyperlink"/>
@@ -23263,7 +23269,7 @@
           </w:rPr>
           <w:t>https://www.smartsheet.com/blog/demystifying-5-phases-project-management</w:t>
         </w:r>
-        <w:bookmarkEnd w:id="64"/>
+        <w:bookmarkEnd w:id="65"/>
       </w:hyperlink>
     </w:p>
     <w:p>
@@ -23297,7 +23303,7 @@
 </file>
 
 <file path=word/endnotes.xml><?xml version="1.0" encoding="utf-8"?>
-<w:endnotes xmlns:wpc="http://schemas.microsoft.com/office/word/2010/wordprocessingCanvas" xmlns:cx="http://schemas.microsoft.com/office/drawing/2014/chartex" xmlns:cx1="http://schemas.microsoft.com/office/drawing/2015/9/8/chartex" xmlns:cx2="http://schemas.microsoft.com/office/drawing/2015/10/21/chartex" xmlns:cx3="http://schemas.microsoft.com/office/drawing/2016/5/9/chartex" xmlns:cx4="http://schemas.microsoft.com/office/drawing/2016/5/10/chartex" xmlns:cx5="http://schemas.microsoft.com/office/drawing/2016/5/11/chartex" xmlns:cx6="http://schemas.microsoft.com/office/drawing/2016/5/12/chartex" xmlns:cx7="http://schemas.microsoft.com/office/drawing/2016/5/13/chartex" xmlns:cx8="http://schemas.microsoft.com/office/drawing/2016/5/14/chartex" xmlns:mc="http://schemas.openxmlformats.org/markup-compatibility/2006" xmlns:aink="http://schemas.microsoft.com/office/drawing/2016/ink" xmlns:am3d="http://schemas.microsoft.com/office/drawing/2017/model3d" xmlns:o="urn:schemas-microsoft-com:office:office" xmlns:r="http://schemas.openxmlformats.org/officeDocument/2006/relationships" xmlns:m="http://schemas.openxmlformats.org/officeDocument/2006/math" xmlns:v="urn:schemas-microsoft-com:vml" xmlns:wp14="http://schemas.microsoft.com/office/word/2010/wordprocessingDrawing" xmlns:wp="http://schemas.openxmlformats.org/drawingml/2006/wordprocessingDrawing" xmlns:w10="urn:schemas-microsoft-com:office:word" xmlns:w="http://schemas.openxmlformats.org/wordprocessingml/2006/main" xmlns:w14="http://schemas.microsoft.com/office/word/2010/wordml" xmlns:w15="http://schemas.microsoft.com/office/word/2012/wordml" xmlns:w16cex="http://schemas.microsoft.com/office/word/2018/wordml/cex" xmlns:w16cid="http://schemas.microsoft.com/office/word/2016/wordml/cid" xmlns:w16="http://schemas.microsoft.com/office/word/2018/wordml" xmlns:w16sdtdh="http://schemas.microsoft.com/office/word/2020/wordml/sdtdatahash" xmlns:w16se="http://schemas.microsoft.com/office/word/2015/wordml/symex" xmlns:wpg="http://schemas.microsoft.com/office/word/2010/wordprocessingGroup" xmlns:wpi="http://schemas.microsoft.com/office/word/2010/wordprocessingInk" xmlns:wne="http://schemas.microsoft.com/office/word/2006/wordml" xmlns:wps="http://schemas.microsoft.com/office/word/2010/wordprocessingShape" mc:Ignorable="w14 w15 w16se w16cid w16 w16cex w16sdtdh wp14">
+<w:endnotes xmlns:wpc="http://schemas.microsoft.com/office/word/2010/wordprocessingCanvas" xmlns:cx="http://schemas.microsoft.com/office/drawing/2014/chartex" xmlns:cx1="http://schemas.microsoft.com/office/drawing/2015/9/8/chartex" xmlns:cx2="http://schemas.microsoft.com/office/drawing/2015/10/21/chartex" xmlns:cx3="http://schemas.microsoft.com/office/drawing/2016/5/9/chartex" xmlns:cx4="http://schemas.microsoft.com/office/drawing/2016/5/10/chartex" xmlns:cx5="http://schemas.microsoft.com/office/drawing/2016/5/11/chartex" xmlns:cx6="http://schemas.microsoft.com/office/drawing/2016/5/12/chartex" xmlns:cx7="http://schemas.microsoft.com/office/drawing/2016/5/13/chartex" xmlns:cx8="http://schemas.microsoft.com/office/drawing/2016/5/14/chartex" xmlns:mc="http://schemas.openxmlformats.org/markup-compatibility/2006" xmlns:aink="http://schemas.microsoft.com/office/drawing/2016/ink" xmlns:am3d="http://schemas.microsoft.com/office/drawing/2017/model3d" xmlns:o="urn:schemas-microsoft-com:office:office" xmlns:oel="http://schemas.microsoft.com/office/2019/extlst" xmlns:r="http://schemas.openxmlformats.org/officeDocument/2006/relationships" xmlns:m="http://schemas.openxmlformats.org/officeDocument/2006/math" xmlns:v="urn:schemas-microsoft-com:vml" xmlns:wp14="http://schemas.microsoft.com/office/word/2010/wordprocessingDrawing" xmlns:wp="http://schemas.openxmlformats.org/drawingml/2006/wordprocessingDrawing" xmlns:w10="urn:schemas-microsoft-com:office:word" xmlns:w="http://schemas.openxmlformats.org/wordprocessingml/2006/main" xmlns:w14="http://schemas.microsoft.com/office/word/2010/wordml" xmlns:w15="http://schemas.microsoft.com/office/word/2012/wordml" xmlns:w16cex="http://schemas.microsoft.com/office/word/2018/wordml/cex" xmlns:w16cid="http://schemas.microsoft.com/office/word/2016/wordml/cid" xmlns:w16="http://schemas.microsoft.com/office/word/2018/wordml" xmlns:w16sdtdh="http://schemas.microsoft.com/office/word/2020/wordml/sdtdatahash" xmlns:w16se="http://schemas.microsoft.com/office/word/2015/wordml/symex" xmlns:wpg="http://schemas.microsoft.com/office/word/2010/wordprocessingGroup" xmlns:wpi="http://schemas.microsoft.com/office/word/2010/wordprocessingInk" xmlns:wne="http://schemas.microsoft.com/office/word/2006/wordml" xmlns:wps="http://schemas.microsoft.com/office/word/2010/wordprocessingShape" mc:Ignorable="w14 w15 w16se w16cid w16 w16cex w16sdtdh wp14">
   <w:endnote w:type="separator" w:id="-1">
     <w:p>
       <w:pPr>
@@ -23322,7 +23328,7 @@
 </file>
 
 <file path=word/footer1.xml><?xml version="1.0" encoding="utf-8"?>
-<w:ftr xmlns:wpc="http://schemas.microsoft.com/office/word/2010/wordprocessingCanvas" xmlns:cx="http://schemas.microsoft.com/office/drawing/2014/chartex" xmlns:cx1="http://schemas.microsoft.com/office/drawing/2015/9/8/chartex" xmlns:cx2="http://schemas.microsoft.com/office/drawing/2015/10/21/chartex" xmlns:cx3="http://schemas.microsoft.com/office/drawing/2016/5/9/chartex" xmlns:cx4="http://schemas.microsoft.com/office/drawing/2016/5/10/chartex" xmlns:cx5="http://schemas.microsoft.com/office/drawing/2016/5/11/chartex" xmlns:cx6="http://schemas.microsoft.com/office/drawing/2016/5/12/chartex" xmlns:cx7="http://schemas.microsoft.com/office/drawing/2016/5/13/chartex" xmlns:cx8="http://schemas.microsoft.com/office/drawing/2016/5/14/chartex" xmlns:mc="http://schemas.openxmlformats.org/markup-compatibility/2006" xmlns:aink="http://schemas.microsoft.com/office/drawing/2016/ink" xmlns:am3d="http://schemas.microsoft.com/office/drawing/2017/model3d" xmlns:o="urn:schemas-microsoft-com:office:office" xmlns:r="http://schemas.openxmlformats.org/officeDocument/2006/relationships" xmlns:m="http://schemas.openxmlformats.org/officeDocument/2006/math" xmlns:v="urn:schemas-microsoft-com:vml" xmlns:wp14="http://schemas.microsoft.com/office/word/2010/wordprocessingDrawing" xmlns:wp="http://schemas.openxmlformats.org/drawingml/2006/wordprocessingDrawing" xmlns:w10="urn:schemas-microsoft-com:office:word" xmlns:w="http://schemas.openxmlformats.org/wordprocessingml/2006/main" xmlns:w14="http://schemas.microsoft.com/office/word/2010/wordml" xmlns:w15="http://schemas.microsoft.com/office/word/2012/wordml" xmlns:w16cex="http://schemas.microsoft.com/office/word/2018/wordml/cex" xmlns:w16cid="http://schemas.microsoft.com/office/word/2016/wordml/cid" xmlns:w16="http://schemas.microsoft.com/office/word/2018/wordml" xmlns:w16sdtdh="http://schemas.microsoft.com/office/word/2020/wordml/sdtdatahash" xmlns:w16se="http://schemas.microsoft.com/office/word/2015/wordml/symex" xmlns:wpg="http://schemas.microsoft.com/office/word/2010/wordprocessingGroup" xmlns:wpi="http://schemas.microsoft.com/office/word/2010/wordprocessingInk" xmlns:wne="http://schemas.microsoft.com/office/word/2006/wordml" xmlns:wps="http://schemas.microsoft.com/office/word/2010/wordprocessingShape" mc:Ignorable="w14 w15 w16se w16cid w16 w16cex w16sdtdh wp14">
+<w:ftr xmlns:wpc="http://schemas.microsoft.com/office/word/2010/wordprocessingCanvas" xmlns:cx="http://schemas.microsoft.com/office/drawing/2014/chartex" xmlns:cx1="http://schemas.microsoft.com/office/drawing/2015/9/8/chartex" xmlns:cx2="http://schemas.microsoft.com/office/drawing/2015/10/21/chartex" xmlns:cx3="http://schemas.microsoft.com/office/drawing/2016/5/9/chartex" xmlns:cx4="http://schemas.microsoft.com/office/drawing/2016/5/10/chartex" xmlns:cx5="http://schemas.microsoft.com/office/drawing/2016/5/11/chartex" xmlns:cx6="http://schemas.microsoft.com/office/drawing/2016/5/12/chartex" xmlns:cx7="http://schemas.microsoft.com/office/drawing/2016/5/13/chartex" xmlns:cx8="http://schemas.microsoft.com/office/drawing/2016/5/14/chartex" xmlns:mc="http://schemas.openxmlformats.org/markup-compatibility/2006" xmlns:aink="http://schemas.microsoft.com/office/drawing/2016/ink" xmlns:am3d="http://schemas.microsoft.com/office/drawing/2017/model3d" xmlns:o="urn:schemas-microsoft-com:office:office" xmlns:oel="http://schemas.microsoft.com/office/2019/extlst" xmlns:r="http://schemas.openxmlformats.org/officeDocument/2006/relationships" xmlns:m="http://schemas.openxmlformats.org/officeDocument/2006/math" xmlns:v="urn:schemas-microsoft-com:vml" xmlns:wp14="http://schemas.microsoft.com/office/word/2010/wordprocessingDrawing" xmlns:wp="http://schemas.openxmlformats.org/drawingml/2006/wordprocessingDrawing" xmlns:w10="urn:schemas-microsoft-com:office:word" xmlns:w="http://schemas.openxmlformats.org/wordprocessingml/2006/main" xmlns:w14="http://schemas.microsoft.com/office/word/2010/wordml" xmlns:w15="http://schemas.microsoft.com/office/word/2012/wordml" xmlns:w16cex="http://schemas.microsoft.com/office/word/2018/wordml/cex" xmlns:w16cid="http://schemas.microsoft.com/office/word/2016/wordml/cid" xmlns:w16="http://schemas.microsoft.com/office/word/2018/wordml" xmlns:w16sdtdh="http://schemas.microsoft.com/office/word/2020/wordml/sdtdatahash" xmlns:w16se="http://schemas.microsoft.com/office/word/2015/wordml/symex" xmlns:wpg="http://schemas.microsoft.com/office/word/2010/wordprocessingGroup" xmlns:wpi="http://schemas.microsoft.com/office/word/2010/wordprocessingInk" xmlns:wne="http://schemas.microsoft.com/office/word/2006/wordml" xmlns:wps="http://schemas.microsoft.com/office/word/2010/wordprocessingShape" mc:Ignorable="w14 w15 w16se w16cid w16 w16cex w16sdtdh wp14">
   <w:p>
     <w:pPr>
       <w:pStyle w:val="Footer"/>
@@ -23447,7 +23453,7 @@
 </file>
 
 <file path=word/footnotes.xml><?xml version="1.0" encoding="utf-8"?>
-<w:footnotes xmlns:wpc="http://schemas.microsoft.com/office/word/2010/wordprocessingCanvas" xmlns:cx="http://schemas.microsoft.com/office/drawing/2014/chartex" xmlns:cx1="http://schemas.microsoft.com/office/drawing/2015/9/8/chartex" xmlns:cx2="http://schemas.microsoft.com/office/drawing/2015/10/21/chartex" xmlns:cx3="http://schemas.microsoft.com/office/drawing/2016/5/9/chartex" xmlns:cx4="http://schemas.microsoft.com/office/drawing/2016/5/10/chartex" xmlns:cx5="http://schemas.microsoft.com/office/drawing/2016/5/11/chartex" xmlns:cx6="http://schemas.microsoft.com/office/drawing/2016/5/12/chartex" xmlns:cx7="http://schemas.microsoft.com/office/drawing/2016/5/13/chartex" xmlns:cx8="http://schemas.microsoft.com/office/drawing/2016/5/14/chartex" xmlns:mc="http://schemas.openxmlformats.org/markup-compatibility/2006" xmlns:aink="http://schemas.microsoft.com/office/drawing/2016/ink" xmlns:am3d="http://schemas.microsoft.com/office/drawing/2017/model3d" xmlns:o="urn:schemas-microsoft-com:office:office" xmlns:r="http://schemas.openxmlformats.org/officeDocument/2006/relationships" xmlns:m="http://schemas.openxmlformats.org/officeDocument/2006/math" xmlns:v="urn:schemas-microsoft-com:vml" xmlns:wp14="http://schemas.microsoft.com/office/word/2010/wordprocessingDrawing" xmlns:wp="http://schemas.openxmlformats.org/drawingml/2006/wordprocessingDrawing" xmlns:w10="urn:schemas-microsoft-com:office:word" xmlns:w="http://schemas.openxmlformats.org/wordprocessingml/2006/main" xmlns:w14="http://schemas.microsoft.com/office/word/2010/wordml" xmlns:w15="http://schemas.microsoft.com/office/word/2012/wordml" xmlns:w16cex="http://schemas.microsoft.com/office/word/2018/wordml/cex" xmlns:w16cid="http://schemas.microsoft.com/office/word/2016/wordml/cid" xmlns:w16="http://schemas.microsoft.com/office/word/2018/wordml" xmlns:w16sdtdh="http://schemas.microsoft.com/office/word/2020/wordml/sdtdatahash" xmlns:w16se="http://schemas.microsoft.com/office/word/2015/wordml/symex" xmlns:wpg="http://schemas.microsoft.com/office/word/2010/wordprocessingGroup" xmlns:wpi="http://schemas.microsoft.com/office/word/2010/wordprocessingInk" xmlns:wne="http://schemas.microsoft.com/office/word/2006/wordml" xmlns:wps="http://schemas.microsoft.com/office/word/2010/wordprocessingShape" mc:Ignorable="w14 w15 w16se w16cid w16 w16cex w16sdtdh wp14">
+<w:footnotes xmlns:wpc="http://schemas.microsoft.com/office/word/2010/wordprocessingCanvas" xmlns:cx="http://schemas.microsoft.com/office/drawing/2014/chartex" xmlns:cx1="http://schemas.microsoft.com/office/drawing/2015/9/8/chartex" xmlns:cx2="http://schemas.microsoft.com/office/drawing/2015/10/21/chartex" xmlns:cx3="http://schemas.microsoft.com/office/drawing/2016/5/9/chartex" xmlns:cx4="http://schemas.microsoft.com/office/drawing/2016/5/10/chartex" xmlns:cx5="http://schemas.microsoft.com/office/drawing/2016/5/11/chartex" xmlns:cx6="http://schemas.microsoft.com/office/drawing/2016/5/12/chartex" xmlns:cx7="http://schemas.microsoft.com/office/drawing/2016/5/13/chartex" xmlns:cx8="http://schemas.microsoft.com/office/drawing/2016/5/14/chartex" xmlns:mc="http://schemas.openxmlformats.org/markup-compatibility/2006" xmlns:aink="http://schemas.microsoft.com/office/drawing/2016/ink" xmlns:am3d="http://schemas.microsoft.com/office/drawing/2017/model3d" xmlns:o="urn:schemas-microsoft-com:office:office" xmlns:oel="http://schemas.microsoft.com/office/2019/extlst" xmlns:r="http://schemas.openxmlformats.org/officeDocument/2006/relationships" xmlns:m="http://schemas.openxmlformats.org/officeDocument/2006/math" xmlns:v="urn:schemas-microsoft-com:vml" xmlns:wp14="http://schemas.microsoft.com/office/word/2010/wordprocessingDrawing" xmlns:wp="http://schemas.openxmlformats.org/drawingml/2006/wordprocessingDrawing" xmlns:w10="urn:schemas-microsoft-com:office:word" xmlns:w="http://schemas.openxmlformats.org/wordprocessingml/2006/main" xmlns:w14="http://schemas.microsoft.com/office/word/2010/wordml" xmlns:w15="http://schemas.microsoft.com/office/word/2012/wordml" xmlns:w16cex="http://schemas.microsoft.com/office/word/2018/wordml/cex" xmlns:w16cid="http://schemas.microsoft.com/office/word/2016/wordml/cid" xmlns:w16="http://schemas.microsoft.com/office/word/2018/wordml" xmlns:w16sdtdh="http://schemas.microsoft.com/office/word/2020/wordml/sdtdatahash" xmlns:w16se="http://schemas.microsoft.com/office/word/2015/wordml/symex" xmlns:wpg="http://schemas.microsoft.com/office/word/2010/wordprocessingGroup" xmlns:wpi="http://schemas.microsoft.com/office/word/2010/wordprocessingInk" xmlns:wne="http://schemas.microsoft.com/office/word/2006/wordml" xmlns:wps="http://schemas.microsoft.com/office/word/2010/wordprocessingShape" mc:Ignorable="w14 w15 w16se w16cid w16 w16cex w16sdtdh wp14">
   <w:footnote w:type="separator" w:id="-1">
     <w:p>
       <w:pPr>
@@ -23475,7 +23481,7 @@
 </file>
 
 <file path=word/header1.xml><?xml version="1.0" encoding="utf-8"?>
-<w:hdr xmlns:wpc="http://schemas.microsoft.com/office/word/2010/wordprocessingCanvas" xmlns:cx="http://schemas.microsoft.com/office/drawing/2014/chartex" xmlns:cx1="http://schemas.microsoft.com/office/drawing/2015/9/8/chartex" xmlns:cx2="http://schemas.microsoft.com/office/drawing/2015/10/21/chartex" xmlns:cx3="http://schemas.microsoft.com/office/drawing/2016/5/9/chartex" xmlns:cx4="http://schemas.microsoft.com/office/drawing/2016/5/10/chartex" xmlns:cx5="http://schemas.microsoft.com/office/drawing/2016/5/11/chartex" xmlns:cx6="http://schemas.microsoft.com/office/drawing/2016/5/12/chartex" xmlns:cx7="http://schemas.microsoft.com/office/drawing/2016/5/13/chartex" xmlns:cx8="http://schemas.microsoft.com/office/drawing/2016/5/14/chartex" xmlns:mc="http://schemas.openxmlformats.org/markup-compatibility/2006" xmlns:aink="http://schemas.microsoft.com/office/drawing/2016/ink" xmlns:am3d="http://schemas.microsoft.com/office/drawing/2017/model3d" xmlns:o="urn:schemas-microsoft-com:office:office" xmlns:r="http://schemas.openxmlformats.org/officeDocument/2006/relationships" xmlns:m="http://schemas.openxmlformats.org/officeDocument/2006/math" xmlns:v="urn:schemas-microsoft-com:vml" xmlns:wp14="http://schemas.microsoft.com/office/word/2010/wordprocessingDrawing" xmlns:wp="http://schemas.openxmlformats.org/drawingml/2006/wordprocessingDrawing" xmlns:w10="urn:schemas-microsoft-com:office:word" xmlns:w="http://schemas.openxmlformats.org/wordprocessingml/2006/main" xmlns:w14="http://schemas.microsoft.com/office/word/2010/wordml" xmlns:w15="http://schemas.microsoft.com/office/word/2012/wordml" xmlns:w16cex="http://schemas.microsoft.com/office/word/2018/wordml/cex" xmlns:w16cid="http://schemas.microsoft.com/office/word/2016/wordml/cid" xmlns:w16="http://schemas.microsoft.com/office/word/2018/wordml" xmlns:w16sdtdh="http://schemas.microsoft.com/office/word/2020/wordml/sdtdatahash" xmlns:w16se="http://schemas.microsoft.com/office/word/2015/wordml/symex" xmlns:wpg="http://schemas.microsoft.com/office/word/2010/wordprocessingGroup" xmlns:wpi="http://schemas.microsoft.com/office/word/2010/wordprocessingInk" xmlns:wne="http://schemas.microsoft.com/office/word/2006/wordml" xmlns:wps="http://schemas.microsoft.com/office/word/2010/wordprocessingShape" mc:Ignorable="w14 w15 w16se w16cid w16 w16cex w16sdtdh wp14">
+<w:hdr xmlns:wpc="http://schemas.microsoft.com/office/word/2010/wordprocessingCanvas" xmlns:cx="http://schemas.microsoft.com/office/drawing/2014/chartex" xmlns:cx1="http://schemas.microsoft.com/office/drawing/2015/9/8/chartex" xmlns:cx2="http://schemas.microsoft.com/office/drawing/2015/10/21/chartex" xmlns:cx3="http://schemas.microsoft.com/office/drawing/2016/5/9/chartex" xmlns:cx4="http://schemas.microsoft.com/office/drawing/2016/5/10/chartex" xmlns:cx5="http://schemas.microsoft.com/office/drawing/2016/5/11/chartex" xmlns:cx6="http://schemas.microsoft.com/office/drawing/2016/5/12/chartex" xmlns:cx7="http://schemas.microsoft.com/office/drawing/2016/5/13/chartex" xmlns:cx8="http://schemas.microsoft.com/office/drawing/2016/5/14/chartex" xmlns:mc="http://schemas.openxmlformats.org/markup-compatibility/2006" xmlns:aink="http://schemas.microsoft.com/office/drawing/2016/ink" xmlns:am3d="http://schemas.microsoft.com/office/drawing/2017/model3d" xmlns:o="urn:schemas-microsoft-com:office:office" xmlns:oel="http://schemas.microsoft.com/office/2019/extlst" xmlns:r="http://schemas.openxmlformats.org/officeDocument/2006/relationships" xmlns:m="http://schemas.openxmlformats.org/officeDocument/2006/math" xmlns:v="urn:schemas-microsoft-com:vml" xmlns:wp14="http://schemas.microsoft.com/office/word/2010/wordprocessingDrawing" xmlns:wp="http://schemas.openxmlformats.org/drawingml/2006/wordprocessingDrawing" xmlns:w10="urn:schemas-microsoft-com:office:word" xmlns:w="http://schemas.openxmlformats.org/wordprocessingml/2006/main" xmlns:w14="http://schemas.microsoft.com/office/word/2010/wordml" xmlns:w15="http://schemas.microsoft.com/office/word/2012/wordml" xmlns:w16cex="http://schemas.microsoft.com/office/word/2018/wordml/cex" xmlns:w16cid="http://schemas.microsoft.com/office/word/2016/wordml/cid" xmlns:w16="http://schemas.microsoft.com/office/word/2018/wordml" xmlns:w16sdtdh="http://schemas.microsoft.com/office/word/2020/wordml/sdtdatahash" xmlns:w16se="http://schemas.microsoft.com/office/word/2015/wordml/symex" xmlns:wpg="http://schemas.microsoft.com/office/word/2010/wordprocessingGroup" xmlns:wpi="http://schemas.microsoft.com/office/word/2010/wordprocessingInk" xmlns:wne="http://schemas.microsoft.com/office/word/2006/wordml" xmlns:wps="http://schemas.microsoft.com/office/word/2010/wordprocessingShape" mc:Ignorable="w14 w15 w16se w16cid w16 w16cex w16sdtdh wp14">
   <w:p>
     <w:pPr>
       <w:pStyle w:val="Header"/>
@@ -23589,7 +23595,7 @@
 </file>
 
 <file path=word/header2.xml><?xml version="1.0" encoding="utf-8"?>
-<w:hdr xmlns:wpc="http://schemas.microsoft.com/office/word/2010/wordprocessingCanvas" xmlns:cx="http://schemas.microsoft.com/office/drawing/2014/chartex" xmlns:cx1="http://schemas.microsoft.com/office/drawing/2015/9/8/chartex" xmlns:cx2="http://schemas.microsoft.com/office/drawing/2015/10/21/chartex" xmlns:cx3="http://schemas.microsoft.com/office/drawing/2016/5/9/chartex" xmlns:cx4="http://schemas.microsoft.com/office/drawing/2016/5/10/chartex" xmlns:cx5="http://schemas.microsoft.com/office/drawing/2016/5/11/chartex" xmlns:cx6="http://schemas.microsoft.com/office/drawing/2016/5/12/chartex" xmlns:cx7="http://schemas.microsoft.com/office/drawing/2016/5/13/chartex" xmlns:cx8="http://schemas.microsoft.com/office/drawing/2016/5/14/chartex" xmlns:mc="http://schemas.openxmlformats.org/markup-compatibility/2006" xmlns:aink="http://schemas.microsoft.com/office/drawing/2016/ink" xmlns:am3d="http://schemas.microsoft.com/office/drawing/2017/model3d" xmlns:o="urn:schemas-microsoft-com:office:office" xmlns:r="http://schemas.openxmlformats.org/officeDocument/2006/relationships" xmlns:m="http://schemas.openxmlformats.org/officeDocument/2006/math" xmlns:v="urn:schemas-microsoft-com:vml" xmlns:wp14="http://schemas.microsoft.com/office/word/2010/wordprocessingDrawing" xmlns:wp="http://schemas.openxmlformats.org/drawingml/2006/wordprocessingDrawing" xmlns:w10="urn:schemas-microsoft-com:office:word" xmlns:w="http://schemas.openxmlformats.org/wordprocessingml/2006/main" xmlns:w14="http://schemas.microsoft.com/office/word/2010/wordml" xmlns:w15="http://schemas.microsoft.com/office/word/2012/wordml" xmlns:w16cex="http://schemas.microsoft.com/office/word/2018/wordml/cex" xmlns:w16cid="http://schemas.microsoft.com/office/word/2016/wordml/cid" xmlns:w16="http://schemas.microsoft.com/office/word/2018/wordml" xmlns:w16sdtdh="http://schemas.microsoft.com/office/word/2020/wordml/sdtdatahash" xmlns:w16se="http://schemas.microsoft.com/office/word/2015/wordml/symex" xmlns:wpg="http://schemas.microsoft.com/office/word/2010/wordprocessingGroup" xmlns:wpi="http://schemas.microsoft.com/office/word/2010/wordprocessingInk" xmlns:wne="http://schemas.microsoft.com/office/word/2006/wordml" xmlns:wps="http://schemas.microsoft.com/office/word/2010/wordprocessingShape" mc:Ignorable="w14 w15 w16se w16cid w16 w16cex w16sdtdh wp14">
+<w:hdr xmlns:wpc="http://schemas.microsoft.com/office/word/2010/wordprocessingCanvas" xmlns:cx="http://schemas.microsoft.com/office/drawing/2014/chartex" xmlns:cx1="http://schemas.microsoft.com/office/drawing/2015/9/8/chartex" xmlns:cx2="http://schemas.microsoft.com/office/drawing/2015/10/21/chartex" xmlns:cx3="http://schemas.microsoft.com/office/drawing/2016/5/9/chartex" xmlns:cx4="http://schemas.microsoft.com/office/drawing/2016/5/10/chartex" xmlns:cx5="http://schemas.microsoft.com/office/drawing/2016/5/11/chartex" xmlns:cx6="http://schemas.microsoft.com/office/drawing/2016/5/12/chartex" xmlns:cx7="http://schemas.microsoft.com/office/drawing/2016/5/13/chartex" xmlns:cx8="http://schemas.microsoft.com/office/drawing/2016/5/14/chartex" xmlns:mc="http://schemas.openxmlformats.org/markup-compatibility/2006" xmlns:aink="http://schemas.microsoft.com/office/drawing/2016/ink" xmlns:am3d="http://schemas.microsoft.com/office/drawing/2017/model3d" xmlns:o="urn:schemas-microsoft-com:office:office" xmlns:oel="http://schemas.microsoft.com/office/2019/extlst" xmlns:r="http://schemas.openxmlformats.org/officeDocument/2006/relationships" xmlns:m="http://schemas.openxmlformats.org/officeDocument/2006/math" xmlns:v="urn:schemas-microsoft-com:vml" xmlns:wp14="http://schemas.microsoft.com/office/word/2010/wordprocessingDrawing" xmlns:wp="http://schemas.openxmlformats.org/drawingml/2006/wordprocessingDrawing" xmlns:w10="urn:schemas-microsoft-com:office:word" xmlns:w="http://schemas.openxmlformats.org/wordprocessingml/2006/main" xmlns:w14="http://schemas.microsoft.com/office/word/2010/wordml" xmlns:w15="http://schemas.microsoft.com/office/word/2012/wordml" xmlns:w16cex="http://schemas.microsoft.com/office/word/2018/wordml/cex" xmlns:w16cid="http://schemas.microsoft.com/office/word/2016/wordml/cid" xmlns:w16="http://schemas.microsoft.com/office/word/2018/wordml" xmlns:w16sdtdh="http://schemas.microsoft.com/office/word/2020/wordml/sdtdatahash" xmlns:w16se="http://schemas.microsoft.com/office/word/2015/wordml/symex" xmlns:wpg="http://schemas.microsoft.com/office/word/2010/wordprocessingGroup" xmlns:wpi="http://schemas.microsoft.com/office/word/2010/wordprocessingInk" xmlns:wne="http://schemas.microsoft.com/office/word/2006/wordml" xmlns:wps="http://schemas.microsoft.com/office/word/2010/wordprocessingShape" mc:Ignorable="w14 w15 w16se w16cid w16 w16cex w16sdtdh wp14">
   <w:p>
     <w:pPr>
       <w:pStyle w:val="Header"/>
@@ -23703,7 +23709,7 @@
 </file>
 
 <file path=word/numbering.xml><?xml version="1.0" encoding="utf-8"?>
-<w:numbering xmlns:wpc="http://schemas.microsoft.com/office/word/2010/wordprocessingCanvas" xmlns:cx="http://schemas.microsoft.com/office/drawing/2014/chartex" xmlns:cx1="http://schemas.microsoft.com/office/drawing/2015/9/8/chartex" xmlns:cx2="http://schemas.microsoft.com/office/drawing/2015/10/21/chartex" xmlns:cx3="http://schemas.microsoft.com/office/drawing/2016/5/9/chartex" xmlns:cx4="http://schemas.microsoft.com/office/drawing/2016/5/10/chartex" xmlns:cx5="http://schemas.microsoft.com/office/drawing/2016/5/11/chartex" xmlns:cx6="http://schemas.microsoft.com/office/drawing/2016/5/12/chartex" xmlns:cx7="http://schemas.microsoft.com/office/drawing/2016/5/13/chartex" xmlns:cx8="http://schemas.microsoft.com/office/drawing/2016/5/14/chartex" xmlns:mc="http://schemas.openxmlformats.org/markup-compatibility/2006" xmlns:aink="http://schemas.microsoft.com/office/drawing/2016/ink" xmlns:am3d="http://schemas.microsoft.com/office/drawing/2017/model3d" xmlns:o="urn:schemas-microsoft-com:office:office" xmlns:r="http://schemas.openxmlformats.org/officeDocument/2006/relationships" xmlns:m="http://schemas.openxmlformats.org/officeDocument/2006/math" xmlns:v="urn:schemas-microsoft-com:vml" xmlns:wp14="http://schemas.microsoft.com/office/word/2010/wordprocessingDrawing" xmlns:wp="http://schemas.openxmlformats.org/drawingml/2006/wordprocessingDrawing" xmlns:w10="urn:schemas-microsoft-com:office:word" xmlns:w="http://schemas.openxmlformats.org/wordprocessingml/2006/main" xmlns:w14="http://schemas.microsoft.com/office/word/2010/wordml" xmlns:w15="http://schemas.microsoft.com/office/word/2012/wordml" xmlns:w16cex="http://schemas.microsoft.com/office/word/2018/wordml/cex" xmlns:w16cid="http://schemas.microsoft.com/office/word/2016/wordml/cid" xmlns:w16="http://schemas.microsoft.com/office/word/2018/wordml" xmlns:w16sdtdh="http://schemas.microsoft.com/office/word/2020/wordml/sdtdatahash" xmlns:w16se="http://schemas.microsoft.com/office/word/2015/wordml/symex" xmlns:wpg="http://schemas.microsoft.com/office/word/2010/wordprocessingGroup" xmlns:wpi="http://schemas.microsoft.com/office/word/2010/wordprocessingInk" xmlns:wne="http://schemas.microsoft.com/office/word/2006/wordml" xmlns:wps="http://schemas.microsoft.com/office/word/2010/wordprocessingShape" mc:Ignorable="w14 w15 w16se w16cid w16 w16cex w16sdtdh wp14">
+<w:numbering xmlns:wpc="http://schemas.microsoft.com/office/word/2010/wordprocessingCanvas" xmlns:cx="http://schemas.microsoft.com/office/drawing/2014/chartex" xmlns:cx1="http://schemas.microsoft.com/office/drawing/2015/9/8/chartex" xmlns:cx2="http://schemas.microsoft.com/office/drawing/2015/10/21/chartex" xmlns:cx3="http://schemas.microsoft.com/office/drawing/2016/5/9/chartex" xmlns:cx4="http://schemas.microsoft.com/office/drawing/2016/5/10/chartex" xmlns:cx5="http://schemas.microsoft.com/office/drawing/2016/5/11/chartex" xmlns:cx6="http://schemas.microsoft.com/office/drawing/2016/5/12/chartex" xmlns:cx7="http://schemas.microsoft.com/office/drawing/2016/5/13/chartex" xmlns:cx8="http://schemas.microsoft.com/office/drawing/2016/5/14/chartex" xmlns:mc="http://schemas.openxmlformats.org/markup-compatibility/2006" xmlns:aink="http://schemas.microsoft.com/office/drawing/2016/ink" xmlns:am3d="http://schemas.microsoft.com/office/drawing/2017/model3d" xmlns:o="urn:schemas-microsoft-com:office:office" xmlns:oel="http://schemas.microsoft.com/office/2019/extlst" xmlns:r="http://schemas.openxmlformats.org/officeDocument/2006/relationships" xmlns:m="http://schemas.openxmlformats.org/officeDocument/2006/math" xmlns:v="urn:schemas-microsoft-com:vml" xmlns:wp14="http://schemas.microsoft.com/office/word/2010/wordprocessingDrawing" xmlns:wp="http://schemas.openxmlformats.org/drawingml/2006/wordprocessingDrawing" xmlns:w10="urn:schemas-microsoft-com:office:word" xmlns:w="http://schemas.openxmlformats.org/wordprocessingml/2006/main" xmlns:w14="http://schemas.microsoft.com/office/word/2010/wordml" xmlns:w15="http://schemas.microsoft.com/office/word/2012/wordml" xmlns:w16cex="http://schemas.microsoft.com/office/word/2018/wordml/cex" xmlns:w16cid="http://schemas.microsoft.com/office/word/2016/wordml/cid" xmlns:w16="http://schemas.microsoft.com/office/word/2018/wordml" xmlns:w16sdtdh="http://schemas.microsoft.com/office/word/2020/wordml/sdtdatahash" xmlns:w16se="http://schemas.microsoft.com/office/word/2015/wordml/symex" xmlns:wpg="http://schemas.microsoft.com/office/word/2010/wordprocessingGroup" xmlns:wpi="http://schemas.microsoft.com/office/word/2010/wordprocessingInk" xmlns:wne="http://schemas.microsoft.com/office/word/2006/wordml" xmlns:wps="http://schemas.microsoft.com/office/word/2010/wordprocessingShape" mc:Ignorable="w14 w15 w16se w16cid w16 w16cex w16sdtdh wp14">
   <w:numPicBullet w:numPicBulletId="0">
     <w:pict>
       <v:shapetype id="_x0000_t75" coordsize="21600,21600" o:spt="75" o:preferrelative="t" path="m@4@5l@4@11@9@11@9@5xe" filled="f" stroked="f">
@@ -23725,7 +23731,7 @@
         <v:path o:extrusionok="f" gradientshapeok="t" o:connecttype="rect"/>
         <o:lock v:ext="edit" aspectratio="t"/>
       </v:shapetype>
-      <v:shape id="_x0000_i1557" type="#_x0000_t75" style="width:11.25pt;height:11.25pt" o:bullet="t">
+      <v:shape id="_x0000_i1079" type="#_x0000_t75" style="width:11.25pt;height:11.25pt" o:bullet="t">
         <v:imagedata r:id="rId1" o:title="msoE9D5"/>
       </v:shape>
     </w:pict>

</xml_diff>